<commit_message>
a leírásnak megfelelő adatbázis, jar fájl
</commit_message>
<xml_diff>
--- a/documentation/Leiras_F1.docx
+++ b/documentation/Leiras_F1.docx
@@ -226,13 +226,8 @@
       <w:pPr>
         <w:pStyle w:val="szdcmsor3"/>
       </w:pPr>
-      <w:proofErr w:type="spellStart"/>
-      <w:r>
-        <w:t>gp</w:t>
-      </w:r>
-      <w:proofErr w:type="spellEnd"/>
-      <w:r>
-        <w:t xml:space="preserve"> tábla:</w:t>
+      <w:r>
+        <w:t>gp tábla:</w:t>
       </w:r>
     </w:p>
     <w:p>
@@ -255,93 +250,39 @@
           <w:color w:val="0D0D0D" w:themeColor="text1" w:themeTint="F2"/>
           <w:szCs w:val="24"/>
         </w:rPr>
-        <w:t xml:space="preserve">A </w:t>
-      </w:r>
-      <w:proofErr w:type="spellStart"/>
+        <w:t xml:space="preserve">A gp tábla a nagydíjak (Grand Prix) adatait tárolja, amelyek </w:t>
+      </w:r>
       <w:r>
         <w:rPr>
           <w:rFonts w:eastAsia="Times New Roman" w:cs="Times New Roman"/>
           <w:color w:val="0D0D0D" w:themeColor="text1" w:themeTint="F2"/>
           <w:szCs w:val="24"/>
         </w:rPr>
-        <w:t>gp</w:t>
-      </w:r>
-      <w:proofErr w:type="spellEnd"/>
+        <w:t xml:space="preserve">a </w:t>
+      </w:r>
       <w:r>
         <w:rPr>
           <w:rFonts w:eastAsia="Times New Roman" w:cs="Times New Roman"/>
           <w:color w:val="0D0D0D" w:themeColor="text1" w:themeTint="F2"/>
           <w:szCs w:val="24"/>
         </w:rPr>
-        <w:t xml:space="preserve"> tábla a nagydíjak (Grand </w:t>
-      </w:r>
-      <w:proofErr w:type="spellStart"/>
+        <w:t>versenysorozat különböző helyszínein zajlottak</w:t>
+      </w:r>
       <w:r>
         <w:rPr>
           <w:rFonts w:eastAsia="Times New Roman" w:cs="Times New Roman"/>
           <w:color w:val="0D0D0D" w:themeColor="text1" w:themeTint="F2"/>
           <w:szCs w:val="24"/>
         </w:rPr>
-        <w:t>Prix</w:t>
-      </w:r>
-      <w:proofErr w:type="spellEnd"/>
+        <w:t>.</w:t>
+      </w:r>
       <w:r>
         <w:rPr>
           <w:rFonts w:eastAsia="Times New Roman" w:cs="Times New Roman"/>
           <w:color w:val="0D0D0D" w:themeColor="text1" w:themeTint="F2"/>
           <w:szCs w:val="24"/>
         </w:rPr>
-        <w:t xml:space="preserve">) adatait tárolja, amelyek </w:t>
-      </w:r>
-      <w:r>
-        <w:rPr>
-          <w:rFonts w:eastAsia="Times New Roman" w:cs="Times New Roman"/>
-          <w:color w:val="0D0D0D" w:themeColor="text1" w:themeTint="F2"/>
-          <w:szCs w:val="24"/>
-        </w:rPr>
-        <w:t xml:space="preserve">a </w:t>
-      </w:r>
-      <w:r>
-        <w:rPr>
-          <w:rFonts w:eastAsia="Times New Roman" w:cs="Times New Roman"/>
-          <w:color w:val="0D0D0D" w:themeColor="text1" w:themeTint="F2"/>
-          <w:szCs w:val="24"/>
-        </w:rPr>
-        <w:t>versenysorozat különböző helyszínein zajlottak</w:t>
-      </w:r>
-      <w:r>
-        <w:rPr>
-          <w:rFonts w:eastAsia="Times New Roman" w:cs="Times New Roman"/>
-          <w:color w:val="0D0D0D" w:themeColor="text1" w:themeTint="F2"/>
-          <w:szCs w:val="24"/>
-        </w:rPr>
-        <w:t>.</w:t>
-      </w:r>
-      <w:r>
-        <w:rPr>
-          <w:rFonts w:eastAsia="Times New Roman" w:cs="Times New Roman"/>
-          <w:color w:val="0D0D0D" w:themeColor="text1" w:themeTint="F2"/>
-          <w:szCs w:val="24"/>
-        </w:rPr>
-        <w:t xml:space="preserve"> Minden rekord egy nagydíjat reprezentál, amely tartalmazza a verseny dátumát, nevét és helyszínét. Ez a tábla tehát a versenyek alapvető információit rögzíti, amellyel összekapcsolhatók a versenyzők eredményei az </w:t>
-      </w:r>
-      <w:proofErr w:type="spellStart"/>
-      <w:r>
-        <w:rPr>
-          <w:rFonts w:eastAsia="Times New Roman" w:cs="Times New Roman"/>
-          <w:color w:val="0D0D0D" w:themeColor="text1" w:themeTint="F2"/>
-          <w:szCs w:val="24"/>
-        </w:rPr>
-        <w:t>eredmeny</w:t>
-      </w:r>
-      <w:proofErr w:type="spellEnd"/>
-      <w:r>
-        <w:rPr>
-          <w:rFonts w:eastAsia="Times New Roman" w:cs="Times New Roman"/>
-          <w:color w:val="0D0D0D" w:themeColor="text1" w:themeTint="F2"/>
-          <w:szCs w:val="24"/>
-        </w:rPr>
-        <w:t xml:space="preserve"> táblából.</w:t>
+        <w:t xml:space="preserve"> Minden rekord egy nagydíjat reprezentál, amely tartalmazza a verseny dátumát, nevét és helyszínét. Ez a tábla tehát a versenyek alapvető információit rögzíti, amellyel összekapcsolhatók a versenyzők eredményei az eredmeny táblából.</w:t>
       </w:r>
     </w:p>
     <w:p>
@@ -416,13 +357,8 @@
       <w:pPr>
         <w:pStyle w:val="szdcmsor3"/>
       </w:pPr>
-      <w:proofErr w:type="spellStart"/>
-      <w:r>
-        <w:t>eredmeny</w:t>
-      </w:r>
-      <w:proofErr w:type="spellEnd"/>
-      <w:r>
-        <w:t xml:space="preserve"> tábla:</w:t>
+      <w:r>
+        <w:t>eredmeny tábla:</w:t>
       </w:r>
     </w:p>
     <w:p>
@@ -445,25 +381,23 @@
           <w:color w:val="0D0D0D" w:themeColor="text1" w:themeTint="F2"/>
           <w:szCs w:val="24"/>
         </w:rPr>
-        <w:t xml:space="preserve">Az </w:t>
-      </w:r>
-      <w:proofErr w:type="spellStart"/>
+        <w:t>Az eredmeny tábla a motorsport versenyek eredményeit tárolja. Minden sor egy adott versenyző (pilóta) egy konkrét verseny</w:t>
+      </w:r>
       <w:r>
         <w:rPr>
           <w:rFonts w:eastAsia="Times New Roman" w:cs="Times New Roman"/>
           <w:color w:val="0D0D0D" w:themeColor="text1" w:themeTint="F2"/>
           <w:szCs w:val="24"/>
         </w:rPr>
-        <w:t>eredmeny</w:t>
-      </w:r>
-      <w:proofErr w:type="spellEnd"/>
+        <w:t>e</w:t>
+      </w:r>
       <w:r>
         <w:rPr>
           <w:rFonts w:eastAsia="Times New Roman" w:cs="Times New Roman"/>
           <w:color w:val="0D0D0D" w:themeColor="text1" w:themeTint="F2"/>
           <w:szCs w:val="24"/>
         </w:rPr>
-        <w:t xml:space="preserve"> tábla a motorsport versenyek eredményeit tárolja. Minden sor egy adott versenyző (pilóta) egy konkrét verseny</w:t>
+        <w:t>n elért eredmény</w:t>
       </w:r>
       <w:r>
         <w:rPr>
@@ -471,7 +405,7 @@
           <w:color w:val="0D0D0D" w:themeColor="text1" w:themeTint="F2"/>
           <w:szCs w:val="24"/>
         </w:rPr>
-        <w:t>e</w:t>
+        <w:t>é</w:t>
       </w:r>
       <w:r>
         <w:rPr>
@@ -479,7 +413,7 @@
           <w:color w:val="0D0D0D" w:themeColor="text1" w:themeTint="F2"/>
           <w:szCs w:val="24"/>
         </w:rPr>
-        <w:t>n elért eredmény</w:t>
+        <w:t>t tartalmazza. A tábla különböző oszlopokban tárolja az eredménnyel kapcsolatos adatokat, beleértve a verseny dátumát, ami egy idegenkulcs a gp táblára, továbbá a pilóta azonosítóját,</w:t>
       </w:r>
       <w:r>
         <w:rPr>
@@ -487,7 +421,7 @@
           <w:color w:val="0D0D0D" w:themeColor="text1" w:themeTint="F2"/>
           <w:szCs w:val="24"/>
         </w:rPr>
-        <w:t>é</w:t>
+        <w:t xml:space="preserve"> ami </w:t>
       </w:r>
       <w:r>
         <w:rPr>
@@ -495,60 +429,8 @@
           <w:color w:val="0D0D0D" w:themeColor="text1" w:themeTint="F2"/>
           <w:szCs w:val="24"/>
         </w:rPr>
-        <w:t xml:space="preserve">t tartalmazza. A tábla különböző oszlopokban tárolja az eredménnyel kapcsolatos adatokat, beleértve a verseny dátumát, ami egy idegenkulcs a </w:t>
-      </w:r>
-      <w:proofErr w:type="spellStart"/>
-      <w:r>
-        <w:rPr>
-          <w:rFonts w:eastAsia="Times New Roman" w:cs="Times New Roman"/>
-          <w:color w:val="0D0D0D" w:themeColor="text1" w:themeTint="F2"/>
-          <w:szCs w:val="24"/>
-        </w:rPr>
-        <w:t>gp</w:t>
-      </w:r>
-      <w:proofErr w:type="spellEnd"/>
-      <w:r>
-        <w:rPr>
-          <w:rFonts w:eastAsia="Times New Roman" w:cs="Times New Roman"/>
-          <w:color w:val="0D0D0D" w:themeColor="text1" w:themeTint="F2"/>
-          <w:szCs w:val="24"/>
-        </w:rPr>
-        <w:t xml:space="preserve"> táblára, továbbá a pilóta azonosítóját,</w:t>
-      </w:r>
-      <w:r>
-        <w:rPr>
-          <w:rFonts w:eastAsia="Times New Roman" w:cs="Times New Roman"/>
-          <w:color w:val="0D0D0D" w:themeColor="text1" w:themeTint="F2"/>
-          <w:szCs w:val="24"/>
-        </w:rPr>
-        <w:t xml:space="preserve"> ami </w:t>
-      </w:r>
-      <w:r>
-        <w:rPr>
-          <w:rFonts w:eastAsia="Times New Roman" w:cs="Times New Roman"/>
-          <w:color w:val="0D0D0D" w:themeColor="text1" w:themeTint="F2"/>
-          <w:szCs w:val="24"/>
-        </w:rPr>
         <w:lastRenderedPageBreak/>
-        <w:t xml:space="preserve">szintén egy idegen kulcs, a </w:t>
-      </w:r>
-      <w:proofErr w:type="spellStart"/>
-      <w:r>
-        <w:rPr>
-          <w:rFonts w:eastAsia="Times New Roman" w:cs="Times New Roman"/>
-          <w:color w:val="0D0D0D" w:themeColor="text1" w:themeTint="F2"/>
-          <w:szCs w:val="24"/>
-        </w:rPr>
-        <w:t>pilota</w:t>
-      </w:r>
-      <w:proofErr w:type="spellEnd"/>
-      <w:r>
-        <w:rPr>
-          <w:rFonts w:eastAsia="Times New Roman" w:cs="Times New Roman"/>
-          <w:color w:val="0D0D0D" w:themeColor="text1" w:themeTint="F2"/>
-          <w:szCs w:val="24"/>
-        </w:rPr>
-        <w:t xml:space="preserve"> táblára, </w:t>
+        <w:t xml:space="preserve">szintén egy idegen kulcs, a pilota táblára, </w:t>
       </w:r>
       <w:r>
         <w:rPr>
@@ -630,13 +512,8 @@
       <w:pPr>
         <w:pStyle w:val="szdcmsor3"/>
       </w:pPr>
-      <w:proofErr w:type="spellStart"/>
-      <w:r>
-        <w:t>pilota</w:t>
-      </w:r>
-      <w:proofErr w:type="spellEnd"/>
-      <w:r>
-        <w:t xml:space="preserve"> tábla:</w:t>
+      <w:r>
+        <w:t>pilota tábla:</w:t>
       </w:r>
     </w:p>
     <w:p>
@@ -659,25 +536,7 @@
           <w:color w:val="0D0D0D" w:themeColor="text1" w:themeTint="F2"/>
           <w:szCs w:val="24"/>
         </w:rPr>
-        <w:t xml:space="preserve">A </w:t>
-      </w:r>
-      <w:proofErr w:type="spellStart"/>
-      <w:r>
-        <w:rPr>
-          <w:rFonts w:eastAsia="Times New Roman" w:cs="Times New Roman"/>
-          <w:color w:val="0D0D0D" w:themeColor="text1" w:themeTint="F2"/>
-          <w:szCs w:val="24"/>
-        </w:rPr>
-        <w:t>pilota</w:t>
-      </w:r>
-      <w:proofErr w:type="spellEnd"/>
-      <w:r>
-        <w:rPr>
-          <w:rFonts w:eastAsia="Times New Roman" w:cs="Times New Roman"/>
-          <w:color w:val="0D0D0D" w:themeColor="text1" w:themeTint="F2"/>
-          <w:szCs w:val="24"/>
-        </w:rPr>
-        <w:t xml:space="preserve"> tábla a versenyzők, azaz a pilóták adatait tárolja. Minden sor egy versenyzőt reprezentál, beleértve a nevüket, nemüket, születési dátumukat és nemzetiségüket. Ez a tábla a motorsport versenyzői adatainak tárolására szolgál, és lehetővé teszi az egyes pilóták azonosítását az eredményeik alapján.</w:t>
+        <w:t>A pilota tábla a versenyzők, azaz a pilóták adatait tárolja. Minden sor egy versenyzőt reprezentál, beleértve a nevüket, nemüket, születési dátumukat és nemzetiségüket. Ez a tábla a motorsport versenyzői adatainak tárolására szolgál, és lehetővé teszi az egyes pilóták azonosítását az eredményeik alapján.</w:t>
       </w:r>
     </w:p>
     <w:p>
@@ -751,13 +610,8 @@
       <w:pPr>
         <w:pStyle w:val="szdcmsor3"/>
       </w:pPr>
-      <w:proofErr w:type="spellStart"/>
-      <w:r>
-        <w:t>uzenet</w:t>
-      </w:r>
-      <w:proofErr w:type="spellEnd"/>
-      <w:r>
-        <w:t xml:space="preserve"> tábla:</w:t>
+      <w:r>
+        <w:t>uzenet tábla:</w:t>
       </w:r>
     </w:p>
     <w:p>
@@ -782,7 +636,6 @@
         </w:rPr>
         <w:t xml:space="preserve">Az </w:t>
       </w:r>
-      <w:proofErr w:type="spellStart"/>
       <w:r>
         <w:rPr>
           <w:rFonts w:eastAsia="Times New Roman" w:cs="Times New Roman"/>
@@ -793,7 +646,6 @@
         </w:rPr>
         <w:t>uzenet</w:t>
       </w:r>
-      <w:proofErr w:type="spellEnd"/>
       <w:r>
         <w:rPr>
           <w:rFonts w:eastAsia="Times New Roman" w:cs="Times New Roman"/>
@@ -882,13 +734,8 @@
       <w:pPr>
         <w:pStyle w:val="szdcmsor3"/>
       </w:pPr>
-      <w:proofErr w:type="spellStart"/>
-      <w:r>
-        <w:t>felhasznalo</w:t>
-      </w:r>
-      <w:proofErr w:type="spellEnd"/>
-      <w:r>
-        <w:t xml:space="preserve"> tábla:</w:t>
+      <w:r>
+        <w:t>felhasznalo tábla:</w:t>
       </w:r>
     </w:p>
     <w:p>
@@ -913,7 +760,6 @@
         </w:rPr>
         <w:t xml:space="preserve">A </w:t>
       </w:r>
-      <w:proofErr w:type="spellStart"/>
       <w:r>
         <w:rPr>
           <w:rFonts w:eastAsia="Times New Roman" w:cs="Times New Roman"/>
@@ -922,7 +768,6 @@
         </w:rPr>
         <w:t>felhasznalo</w:t>
       </w:r>
-      <w:proofErr w:type="spellEnd"/>
       <w:r>
         <w:rPr>
           <w:rFonts w:eastAsia="Times New Roman" w:cs="Times New Roman"/>
@@ -999,12 +844,57 @@
           <w:szCs w:val="24"/>
         </w:rPr>
       </w:pPr>
-      <w:r>
+    </w:p>
+    <w:p>
+      <w:pPr>
+        <w:pStyle w:val="Listaszerbekezds"/>
+        <w:widowControl w:val="0"/>
+        <w:shd w:val="clear" w:color="auto" w:fill="FFFFFF" w:themeFill="background1"/>
+        <w:spacing w:line="360" w:lineRule="auto"/>
+        <w:ind w:firstLine="340"/>
+        <w:jc w:val="both"/>
         <w:rPr>
           <w:rFonts w:eastAsia="Times New Roman" w:cs="Times New Roman"/>
           <w:color w:val="0D0D0D" w:themeColor="text1" w:themeTint="F2"/>
           <w:szCs w:val="24"/>
         </w:rPr>
+      </w:pPr>
+      <w:r>
+        <w:rPr>
+          <w:rFonts w:eastAsia="Times New Roman" w:cs="Times New Roman"/>
+          <w:color w:val="0D0D0D" w:themeColor="text1" w:themeTint="F2"/>
+          <w:szCs w:val="24"/>
+        </w:rPr>
+        <w:t>A Githubon található, importálható adatok.sql a teljes adatbázist tartalmazza. A query a feladat nevű adatbázist is létrehozza importáláskor.</w:t>
+      </w:r>
+    </w:p>
+    <w:p>
+      <w:pPr>
+        <w:pStyle w:val="Listaszerbekezds"/>
+        <w:widowControl w:val="0"/>
+        <w:shd w:val="clear" w:color="auto" w:fill="FFFFFF" w:themeFill="background1"/>
+        <w:spacing w:line="360" w:lineRule="auto"/>
+        <w:jc w:val="both"/>
+        <w:rPr>
+          <w:rFonts w:eastAsia="Times New Roman" w:cs="Times New Roman"/>
+          <w:color w:val="0D0D0D" w:themeColor="text1" w:themeTint="F2"/>
+          <w:szCs w:val="24"/>
+        </w:rPr>
+      </w:pPr>
+      <w:r>
+        <w:rPr>
+          <w:rFonts w:eastAsia="Times New Roman" w:cs="Times New Roman"/>
+          <w:color w:val="0D0D0D" w:themeColor="text1" w:themeTint="F2"/>
+          <w:szCs w:val="24"/>
+        </w:rPr>
+        <w:t>A felhasználók tábla tartalmaz két alap felhasználót, az admin-t és a user-t, ezek jelszavai megegyeznek a felhasználónevekkel, viszont jogosultsági szintjeik eltérőek.</w:t>
+      </w:r>
+      <w:r>
+        <w:rPr>
+          <w:rFonts w:eastAsia="Times New Roman" w:cs="Times New Roman"/>
+          <w:color w:val="0D0D0D" w:themeColor="text1" w:themeTint="F2"/>
+          <w:szCs w:val="24"/>
+        </w:rPr>
         <w:br w:type="page"/>
       </w:r>
     </w:p>
@@ -1030,31 +920,7 @@
         <w:pStyle w:val="szdszveg"/>
       </w:pPr>
       <w:r>
-        <w:t xml:space="preserve">A kérések törzs adata (amennyiben van), többnyire </w:t>
-      </w:r>
-      <w:proofErr w:type="spellStart"/>
-      <w:r>
-        <w:t>xml</w:t>
-      </w:r>
-      <w:proofErr w:type="spellEnd"/>
-      <w:r>
-        <w:t xml:space="preserve"> vagy </w:t>
-      </w:r>
-      <w:proofErr w:type="spellStart"/>
-      <w:r>
-        <w:t>json</w:t>
-      </w:r>
-      <w:proofErr w:type="spellEnd"/>
-      <w:r>
-        <w:t xml:space="preserve"> formában kerül küldésre, valamint jellemzően ugyan így kapja vissza a választ a kliens, kiegészülve még egy lehetőséggel, a </w:t>
-      </w:r>
-      <w:proofErr w:type="spellStart"/>
-      <w:r>
-        <w:t>html</w:t>
-      </w:r>
-      <w:proofErr w:type="spellEnd"/>
-      <w:r>
-        <w:t xml:space="preserve">-el. </w:t>
+        <w:t xml:space="preserve">A kérések törzs adata (amennyiben van), többnyire xml vagy json formában kerül küldésre, valamint jellemzően ugyan így kapja vissza a választ a kliens, kiegészülve még egy lehetőséggel, a html-el. </w:t>
       </w:r>
     </w:p>
     <w:p>
@@ -1062,23 +928,7 @@
         <w:pStyle w:val="szdszveg"/>
       </w:pPr>
       <w:r>
-        <w:t xml:space="preserve">Fejlesztés során, Postmannel teszteltük a végpontokat, ezen kérésekről, egy importálható Postman </w:t>
-      </w:r>
-      <w:proofErr w:type="spellStart"/>
-      <w:r>
-        <w:t>collection</w:t>
-      </w:r>
-      <w:proofErr w:type="spellEnd"/>
-      <w:r>
-        <w:t xml:space="preserve"> elérhető a GIT </w:t>
-      </w:r>
-      <w:proofErr w:type="spellStart"/>
-      <w:r>
-        <w:t>Repositoryban</w:t>
-      </w:r>
-      <w:proofErr w:type="spellEnd"/>
-      <w:r>
-        <w:t>, minden a következőkben felsorolt végponthoz.</w:t>
+        <w:t>Fejlesztés során, Postmannel teszteltük a végpontokat, ezen kérésekről, egy importálható Postman collection elérhető a GIT Repositoryban, minden a következőkben felsorolt végponthoz.</w:t>
       </w:r>
     </w:p>
     <w:p>
@@ -1092,13 +942,8 @@
         <w:pStyle w:val="szdcmsor2"/>
       </w:pPr>
       <w:r>
-        <w:t>Diagnosztikai végpontok: /</w:t>
-      </w:r>
-      <w:proofErr w:type="spellStart"/>
-      <w:r>
-        <w:t>diag</w:t>
-      </w:r>
-      <w:proofErr w:type="spellEnd"/>
+        <w:t>Diagnosztikai végpontok: /diag</w:t>
+      </w:r>
     </w:p>
     <w:p>
       <w:pPr>
@@ -1181,15 +1026,7 @@
         </w:drawing>
       </w:r>
       <w:r>
-        <w:t xml:space="preserve">A projektünkben ez a végpont az </w:t>
-      </w:r>
-      <w:proofErr w:type="spellStart"/>
-      <w:r>
-        <w:t>available</w:t>
-      </w:r>
-      <w:proofErr w:type="spellEnd"/>
-      <w:r>
-        <w:t xml:space="preserve"> végpont. A válasz, a </w:t>
+        <w:t xml:space="preserve">A projektünkben ez a végpont az available végpont. A válasz, a </w:t>
       </w:r>
       <w:hyperlink r:id="rId17" w:history="1">
         <w:r>
@@ -1200,23 +1037,7 @@
         </w:r>
       </w:hyperlink>
       <w:r>
-        <w:t xml:space="preserve"> címre indított http GET kérésre, egy egyszerű </w:t>
-      </w:r>
-      <w:proofErr w:type="spellStart"/>
-      <w:r>
-        <w:t>html</w:t>
-      </w:r>
-      <w:proofErr w:type="spellEnd"/>
-      <w:r>
-        <w:t xml:space="preserve">, mely h1-es címsorban a „Service is </w:t>
-      </w:r>
-      <w:proofErr w:type="spellStart"/>
-      <w:r>
-        <w:t>available</w:t>
-      </w:r>
-      <w:proofErr w:type="spellEnd"/>
-      <w:r>
-        <w:t xml:space="preserve">” szöveget adja vissza. </w:t>
+        <w:t xml:space="preserve"> címre indított http GET kérésre, egy egyszerű html, mely h1-es címsorban a „Service is available” szöveget adja vissza. </w:t>
       </w:r>
     </w:p>
     <w:p>
@@ -1239,54 +1060,15 @@
           <w:i/>
           <w:iCs/>
         </w:rPr>
-        <w:t>/</w:t>
-      </w:r>
-      <w:proofErr w:type="spellStart"/>
-      <w:r>
-        <w:rPr>
-          <w:b w:val="0"/>
-          <w:bCs/>
-          <w:i/>
-          <w:iCs/>
-        </w:rPr>
-        <w:t>api</w:t>
-      </w:r>
-      <w:proofErr w:type="spellEnd"/>
-      <w:r>
-        <w:rPr>
-          <w:b w:val="0"/>
-          <w:bCs/>
-          <w:i/>
-          <w:iCs/>
-        </w:rPr>
-        <w:t>/</w:t>
-      </w:r>
-      <w:proofErr w:type="spellStart"/>
-      <w:r>
-        <w:rPr>
-          <w:b w:val="0"/>
-          <w:bCs/>
-          <w:i/>
-          <w:iCs/>
-        </w:rPr>
-        <w:t>message</w:t>
-      </w:r>
-      <w:proofErr w:type="spellEnd"/>
+        <w:t>/api/message</w:t>
+      </w:r>
     </w:p>
     <w:p>
       <w:pPr>
         <w:pStyle w:val="szdszveg"/>
       </w:pPr>
       <w:r>
-        <w:t xml:space="preserve">A </w:t>
-      </w:r>
-      <w:proofErr w:type="spellStart"/>
-      <w:r>
-        <w:t>Message</w:t>
-      </w:r>
-      <w:proofErr w:type="spellEnd"/>
-      <w:r>
-        <w:t xml:space="preserve"> végpontok az üzenetkezelési végpontokat tartalmazza, ahol a felhasználók üzeneteket küldhetnek, illetve lekérdezhetik a már mentett üzeneteket.</w:t>
+        <w:t>A Message végpontok az üzenetkezelési végpontokat tartalmazza, ahol a felhasználók üzeneteket küldhetnek, illetve lekérdezhetik a már mentett üzeneteket.</w:t>
       </w:r>
     </w:p>
     <w:p>
@@ -1300,15 +1082,7 @@
         <w:pStyle w:val="szdcmsor3"/>
       </w:pPr>
       <w:r>
-        <w:t>/</w:t>
-      </w:r>
-      <w:proofErr w:type="spellStart"/>
-      <w:r>
-        <w:t>getall</w:t>
-      </w:r>
-      <w:proofErr w:type="spellEnd"/>
-      <w:r>
-        <w:t xml:space="preserve"> GET végpont</w:t>
+        <w:t>/getall GET végpont</w:t>
       </w:r>
     </w:p>
     <w:p>
@@ -1316,34 +1090,10 @@
         <w:pStyle w:val="szdszveg"/>
       </w:pPr>
       <w:r>
-        <w:t xml:space="preserve">Az üzeneteket az </w:t>
-      </w:r>
-      <w:proofErr w:type="spellStart"/>
-      <w:r>
-        <w:t>UzenetRepository.findAll</w:t>
-      </w:r>
-      <w:proofErr w:type="spellEnd"/>
-      <w:r>
-        <w:t xml:space="preserve">() metódus segítségével kérdezi le a rendszer, amely a </w:t>
-      </w:r>
-      <w:proofErr w:type="spellStart"/>
-      <w:r>
-        <w:t>Uzenet</w:t>
-      </w:r>
-      <w:proofErr w:type="spellEnd"/>
-      <w:r>
-        <w:t xml:space="preserve"> entitásokat tartalmazza.</w:t>
-      </w:r>
-      <w:r>
-        <w:t xml:space="preserve"> A válasz </w:t>
-      </w:r>
-      <w:proofErr w:type="spellStart"/>
-      <w:r>
-        <w:t>json</w:t>
-      </w:r>
-      <w:proofErr w:type="spellEnd"/>
-      <w:r>
-        <w:t xml:space="preserve"> formátumban kerül átadásra. A </w:t>
+        <w:t>Az üzeneteket az UzenetRepository.findAll() metódus segítségével kérdezi le a rendszer, amely a Uzenet entitásokat tartalmazza.</w:t>
+      </w:r>
+      <w:r>
+        <w:t xml:space="preserve"> A válasz json formátumban kerül átadásra. A </w:t>
       </w:r>
       <w:hyperlink r:id="rId18" w:history="1">
         <w:r>
@@ -1354,23 +1104,7 @@
         </w:r>
       </w:hyperlink>
       <w:r>
-        <w:t xml:space="preserve"> GET kérésre a következő formátumú </w:t>
-      </w:r>
-      <w:proofErr w:type="spellStart"/>
-      <w:r>
-        <w:t>json</w:t>
-      </w:r>
-      <w:proofErr w:type="spellEnd"/>
-      <w:r>
-        <w:t xml:space="preserve">-t tartalmazza a </w:t>
-      </w:r>
-      <w:proofErr w:type="spellStart"/>
-      <w:r>
-        <w:t>response</w:t>
-      </w:r>
-      <w:proofErr w:type="spellEnd"/>
-      <w:r>
-        <w:t xml:space="preserve">. </w:t>
+        <w:t xml:space="preserve"> GET kérésre a következő formátumú json-t tartalmazza a response. </w:t>
       </w:r>
     </w:p>
     <w:p>
@@ -1440,70 +1174,22 @@
                           </w:p>
                           <w:p>
                             <w:r>
-                              <w:t>        "</w:t>
-                            </w:r>
-                            <w:proofErr w:type="spellStart"/>
-                            <w:r>
-                              <w:t>id</w:t>
-                            </w:r>
-                            <w:proofErr w:type="spellEnd"/>
-                            <w:r>
-                              <w:t>": 3,</w:t>
+                              <w:t>        "id": 3,</w:t>
                             </w:r>
                           </w:p>
                           <w:p>
                             <w:r>
-                              <w:t>        "</w:t>
-                            </w:r>
-                            <w:proofErr w:type="spellStart"/>
-                            <w:r>
-                              <w:t>felhasznalo_id</w:t>
-                            </w:r>
-                            <w:proofErr w:type="spellEnd"/>
-                            <w:r>
-                              <w:t>": null,</w:t>
+                              <w:t>        "felhasznalo_id": null,</w:t>
                             </w:r>
                           </w:p>
                           <w:p>
                             <w:r>
-                              <w:t>        "</w:t>
-                            </w:r>
-                            <w:proofErr w:type="spellStart"/>
-                            <w:r>
-                              <w:t>uzenet</w:t>
-                            </w:r>
-                            <w:proofErr w:type="spellEnd"/>
-                            <w:r>
-                              <w:t xml:space="preserve">": "Tesztelünk </w:t>
-                            </w:r>
-                            <w:proofErr w:type="spellStart"/>
-                            <w:r>
-                              <w:t>felhasznalo</w:t>
-                            </w:r>
-                            <w:proofErr w:type="spellEnd"/>
-                            <w:r>
-                              <w:t xml:space="preserve"> </w:t>
-                            </w:r>
-                            <w:proofErr w:type="spellStart"/>
-                            <w:r>
-                              <w:t>nelkul</w:t>
-                            </w:r>
-                            <w:proofErr w:type="spellEnd"/>
-                            <w:r>
-                              <w:t>",</w:t>
+                              <w:t>        "uzenet": "Tesztelünk felhasznalo nelkul",</w:t>
                             </w:r>
                           </w:p>
                           <w:p>
                             <w:r>
-                              <w:t>        "</w:t>
-                            </w:r>
-                            <w:proofErr w:type="spellStart"/>
-                            <w:r>
-                              <w:t>rogzites</w:t>
-                            </w:r>
-                            <w:proofErr w:type="spellEnd"/>
-                            <w:r>
-                              <w:t>": "2024-10-05T18:07:11.000+00:00"</w:t>
+                              <w:t>        "rogzites": "2024-10-05T18:07:11.000+00:00"</w:t>
                             </w:r>
                           </w:p>
                           <w:p>
@@ -1518,54 +1204,22 @@
                           </w:p>
                           <w:p>
                             <w:r>
-                              <w:t>        "</w:t>
-                            </w:r>
-                            <w:proofErr w:type="spellStart"/>
-                            <w:r>
-                              <w:t>id</w:t>
-                            </w:r>
-                            <w:proofErr w:type="spellEnd"/>
-                            <w:r>
-                              <w:t>": 4,</w:t>
+                              <w:t>        "id": 4,</w:t>
                             </w:r>
                           </w:p>
                           <w:p>
                             <w:r>
-                              <w:t>        "</w:t>
-                            </w:r>
-                            <w:proofErr w:type="spellStart"/>
-                            <w:r>
-                              <w:t>felhasznalo_id</w:t>
-                            </w:r>
-                            <w:proofErr w:type="spellEnd"/>
-                            <w:r>
-                              <w:t>": 4,</w:t>
+                              <w:t>        "felhasznalo_id": 4,</w:t>
                             </w:r>
                           </w:p>
                           <w:p>
                             <w:r>
-                              <w:t>        "</w:t>
-                            </w:r>
-                            <w:proofErr w:type="spellStart"/>
-                            <w:r>
-                              <w:t>uzenet</w:t>
-                            </w:r>
-                            <w:proofErr w:type="spellEnd"/>
-                            <w:r>
-                              <w:t>": "Hello, szeretnék érdeklődni a semmiről.",</w:t>
+                              <w:t>        "uzenet": "Hello, szeretnék érdeklődni a semmiről.",</w:t>
                             </w:r>
                           </w:p>
                           <w:p>
                             <w:r>
-                              <w:t>        "</w:t>
-                            </w:r>
-                            <w:proofErr w:type="spellStart"/>
-                            <w:r>
-                              <w:t>rogzites</w:t>
-                            </w:r>
-                            <w:proofErr w:type="spellEnd"/>
-                            <w:r>
-                              <w:t>": "2024-10-07T16:14:45.000+00:00"</w:t>
+                              <w:t>        "rogzites": "2024-10-07T16:14:45.000+00:00"</w:t>
                             </w:r>
                           </w:p>
                           <w:p>
@@ -1833,15 +1487,7 @@
         <w:pStyle w:val="szdcmsor3"/>
       </w:pPr>
       <w:r>
-        <w:t xml:space="preserve">/post </w:t>
-      </w:r>
-      <w:proofErr w:type="spellStart"/>
-      <w:r>
-        <w:t>POST</w:t>
-      </w:r>
-      <w:proofErr w:type="spellEnd"/>
-      <w:r>
-        <w:t xml:space="preserve"> végpont</w:t>
+        <w:t>/post POST végpont</w:t>
       </w:r>
     </w:p>
     <w:p>
@@ -1860,15 +1506,7 @@
         </w:r>
       </w:hyperlink>
       <w:r>
-        <w:t xml:space="preserve"> </w:t>
-      </w:r>
-      <w:proofErr w:type="spellStart"/>
-      <w:r>
-        <w:t>url-re</w:t>
-      </w:r>
-      <w:proofErr w:type="spellEnd"/>
-      <w:r>
-        <w:t xml:space="preserve"> indított POST kéréssel érhető el a végpont. </w:t>
+        <w:t xml:space="preserve"> url-re indított POST kéréssel érhető el a végpont. </w:t>
       </w:r>
     </w:p>
     <w:p>
@@ -1940,38 +1578,12 @@
                           </w:p>
                           <w:p>
                             <w:r>
-                              <w:t>    "</w:t>
-                            </w:r>
-                            <w:proofErr w:type="spellStart"/>
-                            <w:r>
-                              <w:t>felhasznalo_id</w:t>
-                            </w:r>
-                            <w:proofErr w:type="spellEnd"/>
-                            <w:proofErr w:type="gramStart"/>
-                            <w:r>
-                              <w:t>" :</w:t>
-                            </w:r>
-                            <w:proofErr w:type="gramEnd"/>
-                            <w:r>
-                              <w:t xml:space="preserve"> 10,</w:t>
+                              <w:t>    "felhasznalo_id" : 10,</w:t>
                             </w:r>
                           </w:p>
                           <w:p>
                             <w:r>
-                              <w:t>    "</w:t>
-                            </w:r>
-                            <w:proofErr w:type="spellStart"/>
-                            <w:r>
-                              <w:t>uzenet</w:t>
-                            </w:r>
-                            <w:proofErr w:type="spellEnd"/>
-                            <w:proofErr w:type="gramStart"/>
-                            <w:r>
-                              <w:t>" :</w:t>
-                            </w:r>
-                            <w:proofErr w:type="gramEnd"/>
-                            <w:r>
-                              <w:t xml:space="preserve"> "Itt egy példa üzenet."</w:t>
+                              <w:t>    "uzenet" : "Itt egy példa üzenet."</w:t>
                             </w:r>
                           </w:p>
                           <w:p>
@@ -2058,15 +1670,7 @@
         </mc:AlternateContent>
       </w:r>
       <w:r>
-        <w:t xml:space="preserve">REST kérésen keresztül, nem rögzíthető felhasználó nélküli üzenet, vagyis „Vendég” felhasználói rekordok nem jöhetnek létre a végponton. Példa </w:t>
-      </w:r>
-      <w:proofErr w:type="spellStart"/>
-      <w:r>
-        <w:t>request</w:t>
-      </w:r>
-      <w:proofErr w:type="spellEnd"/>
-      <w:r>
-        <w:t xml:space="preserve"> body: </w:t>
+        <w:t xml:space="preserve">REST kérésen keresztül, nem rögzíthető felhasználó nélküli üzenet, vagyis „Vendég” felhasználói rekordok nem jöhetnek létre a végponton. Példa request body: </w:t>
       </w:r>
     </w:p>
     <w:p>
@@ -2089,23 +1693,7 @@
         <w:pStyle w:val="szdszveg"/>
       </w:pPr>
       <w:r>
-        <w:t>A válasz sikeres rögzítés esetén 200, egyéb esetben 400-as státusszal és a probléma okával tér vissza, mint a „</w:t>
-      </w:r>
-      <w:proofErr w:type="spellStart"/>
-      <w:r>
-        <w:t>Message</w:t>
-      </w:r>
-      <w:proofErr w:type="spellEnd"/>
-      <w:r>
-        <w:t xml:space="preserve"> must be </w:t>
-      </w:r>
-      <w:proofErr w:type="spellStart"/>
-      <w:r>
-        <w:t>filled</w:t>
-      </w:r>
-      <w:proofErr w:type="spellEnd"/>
-      <w:r>
-        <w:t>”.</w:t>
+        <w:t>A válasz sikeres rögzítés esetén 200, egyéb esetben 400-as státusszal és a probléma okával tér vissza, mint a „Message must be filled”.</w:t>
       </w:r>
     </w:p>
     <w:p>
@@ -2135,39 +1723,8 @@
           <w:i/>
           <w:iCs/>
         </w:rPr>
-        <w:t>/</w:t>
-      </w:r>
-      <w:proofErr w:type="spellStart"/>
-      <w:r>
-        <w:rPr>
-          <w:b w:val="0"/>
-          <w:bCs/>
-          <w:i/>
-          <w:iCs/>
-        </w:rPr>
-        <w:t>api</w:t>
-      </w:r>
-      <w:proofErr w:type="spellEnd"/>
-      <w:r>
-        <w:rPr>
-          <w:b w:val="0"/>
-          <w:bCs/>
-          <w:i/>
-          <w:iCs/>
-        </w:rPr>
-        <w:t>/</w:t>
-      </w:r>
-      <w:proofErr w:type="spellStart"/>
-      <w:r>
-        <w:rPr>
-          <w:b w:val="0"/>
-          <w:bCs/>
-          <w:i/>
-          <w:iCs/>
-        </w:rPr>
-        <w:t>stat</w:t>
-      </w:r>
-      <w:proofErr w:type="spellEnd"/>
+        <w:t>/api/stat</w:t>
+      </w:r>
     </w:p>
     <w:p>
       <w:pPr>
@@ -2182,15 +1739,7 @@
         <w:pStyle w:val="szdcmsor3"/>
       </w:pPr>
       <w:r>
-        <w:t>/</w:t>
-      </w:r>
-      <w:proofErr w:type="spellStart"/>
-      <w:r>
-        <w:t>winner</w:t>
-      </w:r>
-      <w:proofErr w:type="spellEnd"/>
-      <w:r>
-        <w:t xml:space="preserve"> GET végpont</w:t>
+        <w:t>/winner GET végpont</w:t>
       </w:r>
     </w:p>
     <w:p>
@@ -2200,21 +1749,11 @@
       <w:r>
         <w:t xml:space="preserve">Ez a végpont visszaadja az összes rekordot a nyertes </w:t>
       </w:r>
-      <w:proofErr w:type="spellStart"/>
       <w:r>
         <w:t>view-ból</w:t>
       </w:r>
-      <w:proofErr w:type="spellEnd"/>
-      <w:r>
-        <w:t xml:space="preserve">. A végpont a </w:t>
-      </w:r>
-      <w:proofErr w:type="spellStart"/>
-      <w:r>
-        <w:t>nyertesRepository.findAll</w:t>
-      </w:r>
-      <w:proofErr w:type="spellEnd"/>
-      <w:r>
-        <w:t>() metódus</w:t>
+      <w:r>
+        <w:t>. A végpont a nyertesRepository.findAll() metódus</w:t>
       </w:r>
       <w:r>
         <w:t xml:space="preserve"> segítségével kérdezi le az adatokat. </w:t>
@@ -2290,23 +1829,7 @@
         </w:r>
       </w:hyperlink>
       <w:r>
-        <w:t xml:space="preserve"> </w:t>
-      </w:r>
-      <w:proofErr w:type="spellStart"/>
-      <w:r>
-        <w:t>url-re</w:t>
-      </w:r>
-      <w:proofErr w:type="spellEnd"/>
-      <w:r>
-        <w:t xml:space="preserve"> indított GET kéréssel a képen látható </w:t>
-      </w:r>
-      <w:proofErr w:type="spellStart"/>
-      <w:r>
-        <w:t>json</w:t>
-      </w:r>
-      <w:proofErr w:type="spellEnd"/>
-      <w:r>
-        <w:t xml:space="preserve"> érhető el.</w:t>
+        <w:t xml:space="preserve"> url-re indított GET kéréssel a képen látható json érhető el.</w:t>
       </w:r>
     </w:p>
     <w:p>
@@ -2403,15 +1926,7 @@
         </w:drawing>
       </w:r>
       <w:r>
-        <w:t>/</w:t>
-      </w:r>
-      <w:proofErr w:type="spellStart"/>
-      <w:r>
-        <w:t>statistics</w:t>
-      </w:r>
-      <w:proofErr w:type="spellEnd"/>
-      <w:r>
-        <w:t xml:space="preserve"> GET végpont</w:t>
+        <w:t>/statistics GET végpont</w:t>
       </w:r>
     </w:p>
     <w:p>
@@ -2419,23 +1934,7 @@
         <w:pStyle w:val="szdszveg"/>
       </w:pPr>
       <w:r>
-        <w:t xml:space="preserve">Ezen a végponton az oldalon látható statisztikák közül kerül átadásra a versenyek száma, a pilóták száma, valamint egy </w:t>
-      </w:r>
-      <w:proofErr w:type="spellStart"/>
-      <w:r>
-        <w:t>json</w:t>
-      </w:r>
-      <w:proofErr w:type="spellEnd"/>
-      <w:r>
-        <w:t xml:space="preserve"> </w:t>
-      </w:r>
-      <w:proofErr w:type="spellStart"/>
-      <w:r>
-        <w:t>arrayben</w:t>
-      </w:r>
-      <w:proofErr w:type="spellEnd"/>
-      <w:r>
-        <w:t xml:space="preserve"> a nemzetekre összesített nyertesek száma. </w:t>
+        <w:t xml:space="preserve">Ezen a végponton az oldalon látható statisztikák közül kerül átadásra a versenyek száma, a pilóták száma, valamint egy json arrayben a nemzetekre összesített nyertesek száma. </w:t>
       </w:r>
     </w:p>
     <w:p>
@@ -2454,31 +1953,7 @@
         </w:r>
       </w:hyperlink>
       <w:r>
-        <w:t xml:space="preserve"> </w:t>
-      </w:r>
-      <w:proofErr w:type="spellStart"/>
-      <w:r>
-        <w:t>url-re</w:t>
-      </w:r>
-      <w:proofErr w:type="spellEnd"/>
-      <w:r>
-        <w:t xml:space="preserve"> indított GET kérés </w:t>
-      </w:r>
-      <w:proofErr w:type="spellStart"/>
-      <w:r>
-        <w:t>response</w:t>
-      </w:r>
-      <w:proofErr w:type="spellEnd"/>
-      <w:r>
-        <w:t xml:space="preserve"> </w:t>
-      </w:r>
-      <w:proofErr w:type="spellStart"/>
-      <w:r>
-        <w:t>json</w:t>
-      </w:r>
-      <w:proofErr w:type="spellEnd"/>
-      <w:r>
-        <w:t>-je látható a képen.</w:t>
+        <w:t xml:space="preserve"> url-re indított GET kérés response json-je látható a képen.</w:t>
       </w:r>
     </w:p>
     <w:p>
@@ -2504,15 +1979,7 @@
         <w:pStyle w:val="szdszveg"/>
       </w:pPr>
       <w:r>
-        <w:t xml:space="preserve">Az alkalmazás hitelesítését Spring </w:t>
-      </w:r>
-      <w:proofErr w:type="spellStart"/>
-      <w:r>
-        <w:t>Security</w:t>
-      </w:r>
-      <w:proofErr w:type="spellEnd"/>
-      <w:r>
-        <w:t xml:space="preserve">-vel oldottuk meg. Az oldalon a bejelentkezés a beépített módon történik, viszont egy REST végponton keresztül lehetőséget biztosítunk regisztrációhoz. A </w:t>
+        <w:t xml:space="preserve">Az alkalmazás hitelesítését Spring Security-vel oldottuk meg. Az oldalon a bejelentkezés a beépített módon történik, viszont egy REST végponton keresztül lehetőséget biztosítunk regisztrációhoz. A </w:t>
       </w:r>
       <w:hyperlink r:id="rId24" w:history="1">
         <w:r>
@@ -2523,15 +1990,7 @@
         </w:r>
       </w:hyperlink>
       <w:r>
-        <w:t xml:space="preserve"> </w:t>
-      </w:r>
-      <w:proofErr w:type="spellStart"/>
-      <w:r>
-        <w:t>url-re</w:t>
-      </w:r>
-      <w:proofErr w:type="spellEnd"/>
-      <w:r>
-        <w:t xml:space="preserve"> küldött http POST kéréssel érhető el a regisztrációs végpont.</w:t>
+        <w:t xml:space="preserve"> url-re küldött http POST kéréssel érhető el a regisztrációs végpont.</w:t>
       </w:r>
     </w:p>
     <w:p>
@@ -2722,152 +2181,33 @@
                       <wps:txbx>
                         <w:txbxContent>
                           <w:p>
-                            <w:proofErr w:type="spellStart"/>
                             <w:r>
-                              <w:t>curl</w:t>
-                            </w:r>
-                            <w:proofErr w:type="spellEnd"/>
-                            <w:r>
-                              <w:t xml:space="preserve"> --</w:t>
-                            </w:r>
-                            <w:proofErr w:type="spellStart"/>
-                            <w:r>
-                              <w:t>location</w:t>
-                            </w:r>
-                            <w:proofErr w:type="spellEnd"/>
-                            <w:r>
-                              <w:t xml:space="preserve"> 'http://localhost:8080/</w:t>
-                            </w:r>
-                            <w:proofErr w:type="spellStart"/>
-                            <w:r>
-                              <w:t>auth</w:t>
-                            </w:r>
-                            <w:proofErr w:type="spellEnd"/>
-                            <w:r>
-                              <w:t>/</w:t>
-                            </w:r>
-                            <w:proofErr w:type="spellStart"/>
-                            <w:r>
-                              <w:t>registration</w:t>
-                            </w:r>
-                            <w:proofErr w:type="spellEnd"/>
-                            <w:r>
-                              <w:t>' \</w:t>
+                              <w:t>curl --location 'http://localhost:8080/auth/registration' \</w:t>
                             </w:r>
                           </w:p>
                           <w:p>
                             <w:r>
-                              <w:t>--</w:t>
-                            </w:r>
-                            <w:proofErr w:type="spellStart"/>
-                            <w:r>
-                              <w:t>header</w:t>
-                            </w:r>
-                            <w:proofErr w:type="spellEnd"/>
-                            <w:r>
-                              <w:t xml:space="preserve"> '</w:t>
-                            </w:r>
-                            <w:proofErr w:type="spellStart"/>
-                            <w:r>
-                              <w:t>Content-Type</w:t>
-                            </w:r>
-                            <w:proofErr w:type="spellEnd"/>
-                            <w:r>
-                              <w:t xml:space="preserve">: </w:t>
-                            </w:r>
-                            <w:proofErr w:type="spellStart"/>
-                            <w:r>
-                              <w:t>application</w:t>
-                            </w:r>
-                            <w:proofErr w:type="spellEnd"/>
-                            <w:r>
-                              <w:t>/</w:t>
-                            </w:r>
-                            <w:proofErr w:type="spellStart"/>
-                            <w:r>
-                              <w:t>json</w:t>
-                            </w:r>
-                            <w:proofErr w:type="spellEnd"/>
-                            <w:r>
-                              <w:t>' \</w:t>
+                              <w:t>--header 'Content-Type: application/json' \</w:t>
                             </w:r>
                           </w:p>
                           <w:p>
                             <w:r>
-                              <w:t>--</w:t>
-                            </w:r>
-                            <w:proofErr w:type="spellStart"/>
-                            <w:r>
-                              <w:t>header</w:t>
-                            </w:r>
-                            <w:proofErr w:type="spellEnd"/>
-                            <w:r>
-                              <w:t xml:space="preserve"> '</w:t>
-                            </w:r>
-                            <w:proofErr w:type="spellStart"/>
-                            <w:r>
-                              <w:t>Authorization</w:t>
-                            </w:r>
-                            <w:proofErr w:type="spellEnd"/>
-                            <w:r>
-                              <w:t xml:space="preserve">: Basic </w:t>
-                            </w:r>
-                            <w:proofErr w:type="spellStart"/>
-                            <w:r>
-                              <w:t>dXNlcjph</w:t>
-                            </w:r>
-                            <w:proofErr w:type="spellEnd"/>
-                            <w:r>
-                              <w:t>' \</w:t>
+                              <w:t>--header 'Authorization: Basic dXNlcjph' \</w:t>
                             </w:r>
                           </w:p>
                           <w:p>
                             <w:r>
-                              <w:t>--</w:t>
-                            </w:r>
-                            <w:proofErr w:type="spellStart"/>
-                            <w:r>
-                              <w:t>data-raw</w:t>
-                            </w:r>
-                            <w:proofErr w:type="spellEnd"/>
-                            <w:r>
-                              <w:t xml:space="preserve"> '{</w:t>
+                              <w:t>--data-raw '{</w:t>
                             </w:r>
                           </w:p>
                           <w:p>
                             <w:r>
-                              <w:t xml:space="preserve">    "</w:t>
-                            </w:r>
-                            <w:proofErr w:type="spellStart"/>
-                            <w:r>
-                              <w:t>username</w:t>
-                            </w:r>
-                            <w:proofErr w:type="spellEnd"/>
-                            <w:proofErr w:type="gramStart"/>
-                            <w:r>
-                              <w:t>" :</w:t>
-                            </w:r>
-                            <w:proofErr w:type="gramEnd"/>
-                            <w:r>
-                              <w:t xml:space="preserve"> "tesztmail@mailcim.hu",</w:t>
+                              <w:t xml:space="preserve">    "username" : "tesztmail@mailcim.hu",</w:t>
                             </w:r>
                           </w:p>
                           <w:p>
                             <w:r>
-                              <w:t xml:space="preserve">    "</w:t>
-                            </w:r>
-                            <w:proofErr w:type="spellStart"/>
-                            <w:r>
-                              <w:t>password</w:t>
-                            </w:r>
-                            <w:proofErr w:type="spellEnd"/>
-                            <w:proofErr w:type="gramStart"/>
-                            <w:r>
-                              <w:t>" :</w:t>
-                            </w:r>
-                            <w:proofErr w:type="gramEnd"/>
-                            <w:r>
-                              <w:t xml:space="preserve"> "admin1234"</w:t>
+                              <w:t xml:space="preserve">    "password" : "admin1234"</w:t>
                             </w:r>
                           </w:p>
                           <w:p>
@@ -3060,28 +2400,7 @@
         </mc:AlternateContent>
       </w:r>
       <w:r>
-        <w:t xml:space="preserve">A Postman lehetőséget biztosít a kérés </w:t>
-      </w:r>
-      <w:proofErr w:type="spellStart"/>
-      <w:r>
-        <w:t>cUrl</w:t>
-      </w:r>
-      <w:proofErr w:type="spellEnd"/>
-      <w:r>
-        <w:t xml:space="preserve">-ként történő másolására. A képen látható regisztrációt a következő </w:t>
-      </w:r>
-      <w:proofErr w:type="spellStart"/>
-      <w:proofErr w:type="gramStart"/>
-      <w:r>
-        <w:t>cUrl</w:t>
-      </w:r>
-      <w:proofErr w:type="spellEnd"/>
-      <w:r>
-        <w:t>-el</w:t>
-      </w:r>
-      <w:proofErr w:type="gramEnd"/>
-      <w:r>
-        <w:t xml:space="preserve"> lehet megvalósítani:</w:t>
+        <w:t>A Postman lehetőséget biztosít a kérés cUrl-ként történő másolására. A képen látható regisztrációt a következő cUrl-el lehet megvalósítani:</w:t>
       </w:r>
     </w:p>
     <w:p>
@@ -5384,6 +4703,7 @@
   <w:style w:type="character" w:default="1" w:styleId="Bekezdsalapbettpusa">
     <w:name w:val="Default Paragraph Font"/>
     <w:uiPriority w:val="1"/>
+    <w:semiHidden/>
     <w:unhideWhenUsed/>
   </w:style>
   <w:style w:type="table" w:default="1" w:styleId="Normltblzat">
@@ -6412,6 +5732,12 @@
 </file>
 
 <file path=customXml/item1.xml><?xml version="1.0" encoding="utf-8"?>
+<p:properties xmlns:p="http://schemas.microsoft.com/office/2006/metadata/properties" xmlns:xsi="http://www.w3.org/2001/XMLSchema-instance" xmlns:pc="http://schemas.microsoft.com/office/infopath/2007/PartnerControls">
+  <documentManagement/>
+</p:properties>
+</file>
+
+<file path=customXml/item2.xml><?xml version="1.0" encoding="utf-8"?>
 <ct:contentTypeSchema xmlns:ct="http://schemas.microsoft.com/office/2006/metadata/contentType" xmlns:ma="http://schemas.microsoft.com/office/2006/metadata/properties/metaAttributes" ct:_="" ma:_="" ma:contentTypeName="Dokumentum" ma:contentTypeID="0x010100D4E91B6039446843A11EE1171D1AAF07" ma:contentTypeVersion="14" ma:contentTypeDescription="Új dokumentum létrehozása." ma:contentTypeScope="" ma:versionID="d0ccb6e40eb2aae0ba82ef2830d3e4aa">
   <xsd:schema xmlns:xsd="http://www.w3.org/2001/XMLSchema" xmlns:xs="http://www.w3.org/2001/XMLSchema" xmlns:p="http://schemas.microsoft.com/office/2006/metadata/properties" xmlns:ns3="91df96f9-7c7a-4c31-9a3b-5fabe5ca6310" xmlns:ns4="1f802792-1a7e-4293-bd20-a43464dc15f5" targetNamespace="http://schemas.microsoft.com/office/2006/metadata/properties" ma:root="true" ma:fieldsID="20d336e911b8bd9cdc5731b9d1395a40" ns3:_="" ns4:_="">
     <xsd:import namespace="91df96f9-7c7a-4c31-9a3b-5fabe5ca6310"/>
@@ -6640,13 +5966,11 @@
 </ct:contentTypeSchema>
 </file>
 
-<file path=customXml/item2.xml><?xml version="1.0" encoding="utf-8"?>
-<p:properties xmlns:p="http://schemas.microsoft.com/office/2006/metadata/properties" xmlns:xsi="http://www.w3.org/2001/XMLSchema-instance" xmlns:pc="http://schemas.microsoft.com/office/infopath/2007/PartnerControls">
-  <documentManagement/>
-</p:properties>
+<file path=customXml/item3.xml><?xml version="1.0" encoding="utf-8"?>
+<b:Sources xmlns:b="http://schemas.openxmlformats.org/officeDocument/2006/bibliography" xmlns="http://schemas.openxmlformats.org/officeDocument/2006/bibliography" SelectedStyle="\APA.XSL" StyleName="APA Fifth Edition"/>
 </file>
 
-<file path=customXml/item3.xml><?xml version="1.0" encoding="utf-8"?>
+<file path=customXml/item4.xml><?xml version="1.0" encoding="utf-8"?>
 <?mso-contentType ?>
 <FormTemplates xmlns="http://schemas.microsoft.com/sharepoint/v3/contenttype/forms">
   <Display>DocumentLibraryForm</Display>
@@ -6655,11 +5979,16 @@
 </FormTemplates>
 </file>
 
-<file path=customXml/item4.xml><?xml version="1.0" encoding="utf-8"?>
-<b:Sources xmlns:b="http://schemas.openxmlformats.org/officeDocument/2006/bibliography" xmlns="http://schemas.openxmlformats.org/officeDocument/2006/bibliography" SelectedStyle="\APA.XSL" StyleName="APA Fifth Edition"/>
+<file path=customXml/itemProps1.xml><?xml version="1.0" encoding="utf-8"?>
+<ds:datastoreItem xmlns:ds="http://schemas.openxmlformats.org/officeDocument/2006/customXml" ds:itemID="{D1AEC0BD-DB3E-43AA-88F3-F0276DFAAB9B}">
+  <ds:schemaRefs>
+    <ds:schemaRef ds:uri="http://schemas.microsoft.com/office/2006/metadata/properties"/>
+    <ds:schemaRef ds:uri="http://schemas.microsoft.com/office/infopath/2007/PartnerControls"/>
+  </ds:schemaRefs>
+</ds:datastoreItem>
 </file>
 
-<file path=customXml/itemProps1.xml><?xml version="1.0" encoding="utf-8"?>
+<file path=customXml/itemProps2.xml><?xml version="1.0" encoding="utf-8"?>
 <ds:datastoreItem xmlns:ds="http://schemas.openxmlformats.org/officeDocument/2006/customXml" ds:itemID="{13ED3CC5-5E15-40A9-862D-ADFD8D022326}">
   <ds:schemaRefs>
     <ds:schemaRef ds:uri="http://schemas.microsoft.com/office/2006/metadata/contentType"/>
@@ -6678,27 +6007,18 @@
 </ds:datastoreItem>
 </file>
 
-<file path=customXml/itemProps2.xml><?xml version="1.0" encoding="utf-8"?>
-<ds:datastoreItem xmlns:ds="http://schemas.openxmlformats.org/officeDocument/2006/customXml" ds:itemID="{D1AEC0BD-DB3E-43AA-88F3-F0276DFAAB9B}">
+<file path=customXml/itemProps3.xml><?xml version="1.0" encoding="utf-8"?>
+<ds:datastoreItem xmlns:ds="http://schemas.openxmlformats.org/officeDocument/2006/customXml" ds:itemID="{682B1E64-B8CB-4EE8-9B11-26FBA7D50AFC}">
   <ds:schemaRefs>
-    <ds:schemaRef ds:uri="http://schemas.microsoft.com/office/2006/metadata/properties"/>
-    <ds:schemaRef ds:uri="http://schemas.microsoft.com/office/infopath/2007/PartnerControls"/>
+    <ds:schemaRef ds:uri="http://schemas.openxmlformats.org/officeDocument/2006/bibliography"/>
   </ds:schemaRefs>
 </ds:datastoreItem>
 </file>
 
-<file path=customXml/itemProps3.xml><?xml version="1.0" encoding="utf-8"?>
+<file path=customXml/itemProps4.xml><?xml version="1.0" encoding="utf-8"?>
 <ds:datastoreItem xmlns:ds="http://schemas.openxmlformats.org/officeDocument/2006/customXml" ds:itemID="{6083A4DA-6341-4BD9-9874-7DE73384CA24}">
   <ds:schemaRefs>
     <ds:schemaRef ds:uri="http://schemas.microsoft.com/sharepoint/v3/contenttype/forms"/>
   </ds:schemaRefs>
 </ds:datastoreItem>
-</file>
-
-<file path=customXml/itemProps4.xml><?xml version="1.0" encoding="utf-8"?>
-<ds:datastoreItem xmlns:ds="http://schemas.openxmlformats.org/officeDocument/2006/customXml" ds:itemID="{682B1E64-B8CB-4EE8-9B11-26FBA7D50AFC}">
-  <ds:schemaRefs>
-    <ds:schemaRef ds:uri="http://schemas.openxmlformats.org/officeDocument/2006/bibliography"/>
-  </ds:schemaRefs>
-</ds:datastoreItem>
 </file>
</xml_diff>